<commit_message>
Use-case_1_Opstart_af_system.docx er opdateret med ny udvidelse samt mere præcis i formuleringer.
</commit_message>
<xml_diff>
--- a/Use-case_1_Opstart_af_system.docx
+++ b/Use-case_1_Opstart_af_system.docx
@@ -1,6 +1,6 @@
 
 <file path=word/document.xml><?xml version="1.0" encoding="utf-8"?>
-<w:document xmlns:wpc="http://schemas.microsoft.com/office/word/2010/wordprocessingCanvas" xmlns:mc="http://schemas.openxmlformats.org/markup-compatibility/2006" xmlns:o="urn:schemas-microsoft-com:office:office" xmlns:r="http://schemas.openxmlformats.org/officeDocument/2006/relationships" xmlns:m="http://schemas.openxmlformats.org/officeDocument/2006/math" xmlns:v="urn:schemas-microsoft-com:vml" xmlns:wp14="http://schemas.microsoft.com/office/word/2010/wordprocessingDrawing" xmlns:wp="http://schemas.openxmlformats.org/drawingml/2006/wordprocessingDrawing" xmlns:w10="urn:schemas-microsoft-com:office:word" xmlns:w="http://schemas.openxmlformats.org/wordprocessingml/2006/main" xmlns:w14="http://schemas.microsoft.com/office/word/2010/wordml" xmlns:w15="http://schemas.microsoft.com/office/word/2012/wordml" xmlns:wpg="http://schemas.microsoft.com/office/word/2010/wordprocessingGroup" xmlns:wpi="http://schemas.microsoft.com/office/word/2010/wordprocessingInk" xmlns:wne="http://schemas.microsoft.com/office/word/2006/wordml" xmlns:wps="http://schemas.microsoft.com/office/word/2010/wordprocessingShape" mc:Ignorable="w14 w15 wp14">
+<w:document xmlns:wpc="http://schemas.microsoft.com/office/word/2010/wordprocessingCanvas" xmlns:cx="http://schemas.microsoft.com/office/drawing/2014/chartex" xmlns:cx1="http://schemas.microsoft.com/office/drawing/2015/9/8/chartex" xmlns:cx2="http://schemas.microsoft.com/office/drawing/2015/10/21/chartex" xmlns:mc="http://schemas.openxmlformats.org/markup-compatibility/2006" xmlns:o="urn:schemas-microsoft-com:office:office" xmlns:r="http://schemas.openxmlformats.org/officeDocument/2006/relationships" xmlns:m="http://schemas.openxmlformats.org/officeDocument/2006/math" xmlns:v="urn:schemas-microsoft-com:vml" xmlns:wp14="http://schemas.microsoft.com/office/word/2010/wordprocessingDrawing" xmlns:wp="http://schemas.openxmlformats.org/drawingml/2006/wordprocessingDrawing" xmlns:w10="urn:schemas-microsoft-com:office:word" xmlns:w="http://schemas.openxmlformats.org/wordprocessingml/2006/main" xmlns:w14="http://schemas.microsoft.com/office/word/2010/wordml" xmlns:w15="http://schemas.microsoft.com/office/word/2012/wordml" xmlns:w16se="http://schemas.microsoft.com/office/word/2015/wordml/symex" xmlns:wpg="http://schemas.microsoft.com/office/word/2010/wordprocessingGroup" xmlns:wpi="http://schemas.microsoft.com/office/word/2010/wordprocessingInk" xmlns:wne="http://schemas.microsoft.com/office/word/2006/wordml" xmlns:wps="http://schemas.microsoft.com/office/word/2010/wordprocessingShape" mc:Ignorable="w14 w15 w16se wp14">
   <w:body>
     <w:p>
       <w:pPr>
@@ -175,15 +175,13 @@
         </w:numPr>
       </w:pPr>
       <w:r>
-        <w:t xml:space="preserve">Bruger indtaster kode på DEII </w:t>
-      </w:r>
-      <w:proofErr w:type="spellStart"/>
-      <w:r>
-        <w:t>board</w:t>
-      </w:r>
-      <w:proofErr w:type="spellEnd"/>
-      <w:r>
-        <w:t xml:space="preserve"> og trykker på godkend</w:t>
+        <w:t xml:space="preserve">Bruger indtaster kode på </w:t>
+      </w:r>
+      <w:r>
+        <w:t xml:space="preserve">kodelås </w:t>
+      </w:r>
+      <w:r>
+        <w:t>og trykker på godkend</w:t>
       </w:r>
       <w:r>
         <w:t>.</w:t>
@@ -201,7 +199,10 @@
         <w:t>Udvi</w:t>
       </w:r>
       <w:r>
-        <w:t>delse 2: Forkort kode indtastet.</w:t>
+        <w:t>delse 2: Forke</w:t>
+      </w:r>
+      <w:r>
+        <w:t>rt kode indtastet.</w:t>
       </w:r>
     </w:p>
     <w:p>
@@ -213,10 +214,19 @@
         </w:numPr>
       </w:pPr>
       <w:r>
-        <w:t xml:space="preserve">PC software skifter til forsiden i </w:t>
-      </w:r>
-      <w:r>
-        <w:t>grafisk brugerflade, og afventer bruger-input.</w:t>
+        <w:t>PC software skifter til forsiden i grafisk brugerflade, og afventer bruger-input.</w:t>
+      </w:r>
+    </w:p>
+    <w:p>
+      <w:pPr>
+        <w:pStyle w:val="Listeafsnit"/>
+        <w:numPr>
+          <w:ilvl w:val="1"/>
+          <w:numId w:val="1"/>
+        </w:numPr>
+      </w:pPr>
+      <w:r>
+        <w:t>Udvidelse 3: Der er opstået fejl siden sidste pc tilslutning</w:t>
       </w:r>
     </w:p>
     <w:p/>
@@ -260,7 +270,21 @@
     </w:p>
     <w:p>
       <w:r>
-        <w:t>Computeren giver brugeren en meddelelse om at programmet allerede kører, og anmoder om at lukke programmet ned.</w:t>
+        <w:t xml:space="preserve">Computeren giver brugeren en meddelelse om at programmet allerede kører, og anmoder om at lukke </w:t>
+      </w:r>
+      <w:r>
+        <w:t xml:space="preserve">den senest </w:t>
+      </w:r>
+      <w:proofErr w:type="spellStart"/>
+      <w:r>
+        <w:t>opstartede</w:t>
+      </w:r>
+      <w:proofErr w:type="spellEnd"/>
+      <w:r>
+        <w:t xml:space="preserve"> version af </w:t>
+      </w:r>
+      <w:r>
+        <w:t>programmet ned.</w:t>
       </w:r>
     </w:p>
     <w:p/>
@@ -275,13 +299,7 @@
         <w:rPr>
           <w:rStyle w:val="Strk"/>
         </w:rPr>
-        <w:t>[Udvidelse</w:t>
-      </w:r>
-      <w:r>
-        <w:rPr>
-          <w:rStyle w:val="Strk"/>
-        </w:rPr>
-        <w:t xml:space="preserve"> 2</w:t>
+        <w:t>[Udvidelse 2</w:t>
       </w:r>
       <w:r>
         <w:rPr>
@@ -299,25 +317,74 @@
         <w:rPr>
           <w:rStyle w:val="Svagfremhvning"/>
         </w:rPr>
-        <w:t>Forkert kode indtastet</w:t>
-      </w:r>
-      <w:r>
-        <w:rPr>
-          <w:rStyle w:val="Strk"/>
-        </w:rPr>
-        <w:t>]</w:t>
-      </w:r>
-    </w:p>
-    <w:p>
-      <w:r>
-        <w:t>Computeren giver brugeren en meddelelse</w:t>
-      </w:r>
-      <w:r>
-        <w:t xml:space="preserve"> om at den indtastede kode er forkert, og går til punkt 2.</w:t>
+        <w:t>Forkert k</w:t>
       </w:r>
       <w:bookmarkStart w:id="0" w:name="_GoBack"/>
       <w:bookmarkEnd w:id="0"/>
-    </w:p>
+      <w:r>
+        <w:rPr>
+          <w:rStyle w:val="Svagfremhvning"/>
+        </w:rPr>
+        <w:t>ode indtastet</w:t>
+      </w:r>
+      <w:r>
+        <w:rPr>
+          <w:rStyle w:val="Strk"/>
+        </w:rPr>
+        <w:t>]</w:t>
+      </w:r>
+    </w:p>
+    <w:p>
+      <w:r>
+        <w:t>Computeren giver brugeren en meddelelse om at den indtastede kode er forkert, og går til punkt 2.</w:t>
+      </w:r>
+    </w:p>
+    <w:p>
+      <w:pPr>
+        <w:pStyle w:val="Undertitel"/>
+        <w:rPr>
+          <w:rStyle w:val="Strk"/>
+        </w:rPr>
+      </w:pPr>
+    </w:p>
+    <w:p>
+      <w:pPr>
+        <w:pStyle w:val="Undertitel"/>
+        <w:rPr>
+          <w:rStyle w:val="Strk"/>
+        </w:rPr>
+      </w:pPr>
+      <w:r>
+        <w:rPr>
+          <w:rStyle w:val="Strk"/>
+        </w:rPr>
+        <w:t xml:space="preserve">[Udvidelse </w:t>
+      </w:r>
+      <w:r>
+        <w:rPr>
+          <w:rStyle w:val="Strk"/>
+        </w:rPr>
+        <w:t xml:space="preserve">3: </w:t>
+      </w:r>
+      <w:r>
+        <w:rPr>
+          <w:rStyle w:val="Svagfremhvning"/>
+        </w:rPr>
+        <w:t>Der er opstået fejl siden sidste pc tilslutning</w:t>
+      </w:r>
+      <w:r>
+        <w:rPr>
+          <w:rStyle w:val="Strk"/>
+        </w:rPr>
+        <w:t>]</w:t>
+      </w:r>
+    </w:p>
+    <w:p>
+      <w:r>
+        <w:t>Computeren viser de opståede fejl siden sidste pc tilslutning.</w:t>
+      </w:r>
+    </w:p>
+    <w:p/>
     <w:sectPr>
       <w:pgSz w:w="11906" w:h="16838"/>
       <w:pgMar w:top="1440" w:right="1440" w:bottom="1440" w:left="1440" w:header="708" w:footer="708" w:gutter="0"/>
@@ -329,7 +396,7 @@
 </file>
 
 <file path=word/numbering.xml><?xml version="1.0" encoding="utf-8"?>
-<w:numbering xmlns:wpc="http://schemas.microsoft.com/office/word/2010/wordprocessingCanvas" xmlns:mc="http://schemas.openxmlformats.org/markup-compatibility/2006" xmlns:o="urn:schemas-microsoft-com:office:office" xmlns:r="http://schemas.openxmlformats.org/officeDocument/2006/relationships" xmlns:m="http://schemas.openxmlformats.org/officeDocument/2006/math" xmlns:v="urn:schemas-microsoft-com:vml" xmlns:wp14="http://schemas.microsoft.com/office/word/2010/wordprocessingDrawing" xmlns:wp="http://schemas.openxmlformats.org/drawingml/2006/wordprocessingDrawing" xmlns:w10="urn:schemas-microsoft-com:office:word" xmlns:w="http://schemas.openxmlformats.org/wordprocessingml/2006/main" xmlns:w14="http://schemas.microsoft.com/office/word/2010/wordml" xmlns:w15="http://schemas.microsoft.com/office/word/2012/wordml" xmlns:wpg="http://schemas.microsoft.com/office/word/2010/wordprocessingGroup" xmlns:wpi="http://schemas.microsoft.com/office/word/2010/wordprocessingInk" xmlns:wne="http://schemas.microsoft.com/office/word/2006/wordml" xmlns:wps="http://schemas.microsoft.com/office/word/2010/wordprocessingShape" mc:Ignorable="w14 w15 wp14">
+<w:numbering xmlns:wpc="http://schemas.microsoft.com/office/word/2010/wordprocessingCanvas" xmlns:cx="http://schemas.microsoft.com/office/drawing/2014/chartex" xmlns:cx1="http://schemas.microsoft.com/office/drawing/2015/9/8/chartex" xmlns:cx2="http://schemas.microsoft.com/office/drawing/2015/10/21/chartex" xmlns:mc="http://schemas.openxmlformats.org/markup-compatibility/2006" xmlns:o="urn:schemas-microsoft-com:office:office" xmlns:r="http://schemas.openxmlformats.org/officeDocument/2006/relationships" xmlns:m="http://schemas.openxmlformats.org/officeDocument/2006/math" xmlns:v="urn:schemas-microsoft-com:vml" xmlns:wp14="http://schemas.microsoft.com/office/word/2010/wordprocessingDrawing" xmlns:wp="http://schemas.openxmlformats.org/drawingml/2006/wordprocessingDrawing" xmlns:w10="urn:schemas-microsoft-com:office:word" xmlns:w="http://schemas.openxmlformats.org/wordprocessingml/2006/main" xmlns:w14="http://schemas.microsoft.com/office/word/2010/wordml" xmlns:w15="http://schemas.microsoft.com/office/word/2012/wordml" xmlns:w16se="http://schemas.microsoft.com/office/word/2015/wordml/symex" xmlns:wpg="http://schemas.microsoft.com/office/word/2010/wordprocessingGroup" xmlns:wpi="http://schemas.microsoft.com/office/word/2010/wordprocessingInk" xmlns:wne="http://schemas.microsoft.com/office/word/2006/wordml" xmlns:wps="http://schemas.microsoft.com/office/word/2010/wordprocessingShape" mc:Ignorable="w14 w15 w16se wp14">
   <w:abstractNum w:abstractNumId="0" w15:restartNumberingAfterBreak="0">
     <w:nsid w:val="7DC37BE9"/>
     <w:multiLevelType w:val="multilevel"/>
@@ -426,7 +493,7 @@
 </file>
 
 <file path=word/styles.xml><?xml version="1.0" encoding="utf-8"?>
-<w:styles xmlns:mc="http://schemas.openxmlformats.org/markup-compatibility/2006" xmlns:r="http://schemas.openxmlformats.org/officeDocument/2006/relationships" xmlns:w="http://schemas.openxmlformats.org/wordprocessingml/2006/main" xmlns:w14="http://schemas.microsoft.com/office/word/2010/wordml" xmlns:w15="http://schemas.microsoft.com/office/word/2012/wordml" mc:Ignorable="w14 w15">
+<w:styles xmlns:mc="http://schemas.openxmlformats.org/markup-compatibility/2006" xmlns:r="http://schemas.openxmlformats.org/officeDocument/2006/relationships" xmlns:w="http://schemas.openxmlformats.org/wordprocessingml/2006/main" xmlns:w14="http://schemas.microsoft.com/office/word/2010/wordml" xmlns:w15="http://schemas.microsoft.com/office/word/2012/wordml" xmlns:w16se="http://schemas.microsoft.com/office/word/2015/wordml/symex" mc:Ignorable="w14 w15 w16se">
   <w:docDefaults>
     <w:rPrDefault>
       <w:rPr>
@@ -442,7 +509,7 @@
       </w:pPr>
     </w:pPrDefault>
   </w:docDefaults>
-  <w:latentStyles w:defLockedState="0" w:defUIPriority="99" w:defSemiHidden="0" w:defUnhideWhenUsed="0" w:defQFormat="0" w:count="371">
+  <w:latentStyles w:defLockedState="0" w:defUIPriority="99" w:defSemiHidden="0" w:defUnhideWhenUsed="0" w:defQFormat="0" w:count="372">
     <w:lsdException w:name="Normal" w:uiPriority="0" w:qFormat="1"/>
     <w:lsdException w:name="heading 1" w:uiPriority="9" w:qFormat="1"/>
     <w:lsdException w:name="heading 2" w:semiHidden="1" w:uiPriority="9" w:unhideWhenUsed="1" w:qFormat="1"/>
@@ -548,7 +615,6 @@
     <w:lsdException w:name="HTML Sample" w:semiHidden="1" w:unhideWhenUsed="1"/>
     <w:lsdException w:name="HTML Typewriter" w:semiHidden="1" w:unhideWhenUsed="1"/>
     <w:lsdException w:name="HTML Variable" w:semiHidden="1" w:unhideWhenUsed="1"/>
-    <w:lsdException w:name="Normal Table" w:semiHidden="1" w:unhideWhenUsed="1"/>
     <w:lsdException w:name="annotation subject" w:semiHidden="1" w:unhideWhenUsed="1"/>
     <w:lsdException w:name="No List" w:semiHidden="1" w:unhideWhenUsed="1"/>
     <w:lsdException w:name="Outline List 1" w:semiHidden="1" w:unhideWhenUsed="1"/>
@@ -595,10 +661,8 @@
     <w:lsdException w:name="Table Subtle 2" w:semiHidden="1" w:unhideWhenUsed="1"/>
     <w:lsdException w:name="Table Web 1" w:semiHidden="1" w:unhideWhenUsed="1"/>
     <w:lsdException w:name="Table Web 2" w:semiHidden="1" w:unhideWhenUsed="1"/>
-    <w:lsdException w:name="Table Web 3" w:semiHidden="1" w:unhideWhenUsed="1"/>
     <w:lsdException w:name="Balloon Text" w:semiHidden="1" w:unhideWhenUsed="1"/>
     <w:lsdException w:name="Table Grid" w:uiPriority="39"/>
-    <w:lsdException w:name="Table Theme" w:semiHidden="1" w:unhideWhenUsed="1"/>
     <w:lsdException w:name="Placeholder Text" w:semiHidden="1"/>
     <w:lsdException w:name="No Spacing" w:uiPriority="1" w:qFormat="1"/>
     <w:lsdException w:name="Light Shading" w:uiPriority="60"/>
@@ -814,6 +878,7 @@
     <w:lsdException w:name="List Table 5 Dark Accent 6" w:uiPriority="50"/>
     <w:lsdException w:name="List Table 6 Colorful Accent 6" w:uiPriority="51"/>
     <w:lsdException w:name="List Table 7 Colorful Accent 6" w:uiPriority="52"/>
+    <w:lsdException w:name="Mention" w:semiHidden="1" w:unhideWhenUsed="1"/>
   </w:latentStyles>
   <w:style w:type="paragraph" w:default="1" w:styleId="Normal">
     <w:name w:val="Normal"/>

</xml_diff>

<commit_message>
Use Case tilpasset til grp15 standard
</commit_message>
<xml_diff>
--- a/Use-case_1_Opstart_af_system.docx
+++ b/Use-case_1_Opstart_af_system.docx
@@ -1,6 +1,6 @@
 
 <file path=word/document.xml><?xml version="1.0" encoding="utf-8"?>
-<w:document xmlns:wpc="http://schemas.microsoft.com/office/word/2010/wordprocessingCanvas" xmlns:cx="http://schemas.microsoft.com/office/drawing/2014/chartex" xmlns:cx1="http://schemas.microsoft.com/office/drawing/2015/9/8/chartex" xmlns:cx2="http://schemas.microsoft.com/office/drawing/2015/10/21/chartex" xmlns:mc="http://schemas.openxmlformats.org/markup-compatibility/2006" xmlns:o="urn:schemas-microsoft-com:office:office" xmlns:r="http://schemas.openxmlformats.org/officeDocument/2006/relationships" xmlns:m="http://schemas.openxmlformats.org/officeDocument/2006/math" xmlns:v="urn:schemas-microsoft-com:vml" xmlns:wp14="http://schemas.microsoft.com/office/word/2010/wordprocessingDrawing" xmlns:wp="http://schemas.openxmlformats.org/drawingml/2006/wordprocessingDrawing" xmlns:w10="urn:schemas-microsoft-com:office:word" xmlns:w="http://schemas.openxmlformats.org/wordprocessingml/2006/main" xmlns:w14="http://schemas.microsoft.com/office/word/2010/wordml" xmlns:w15="http://schemas.microsoft.com/office/word/2012/wordml" xmlns:w16se="http://schemas.microsoft.com/office/word/2015/wordml/symex" xmlns:wpg="http://schemas.microsoft.com/office/word/2010/wordprocessingGroup" xmlns:wpi="http://schemas.microsoft.com/office/word/2010/wordprocessingInk" xmlns:wne="http://schemas.microsoft.com/office/word/2006/wordml" xmlns:wps="http://schemas.microsoft.com/office/word/2010/wordprocessingShape" mc:Ignorable="w14 w15 w16se wp14">
+<w:document xmlns:wpc="http://schemas.microsoft.com/office/word/2010/wordprocessingCanvas" xmlns:mc="http://schemas.openxmlformats.org/markup-compatibility/2006" xmlns:o="urn:schemas-microsoft-com:office:office" xmlns:r="http://schemas.openxmlformats.org/officeDocument/2006/relationships" xmlns:m="http://schemas.openxmlformats.org/officeDocument/2006/math" xmlns:v="urn:schemas-microsoft-com:vml" xmlns:wp14="http://schemas.microsoft.com/office/word/2010/wordprocessingDrawing" xmlns:wp="http://schemas.openxmlformats.org/drawingml/2006/wordprocessingDrawing" xmlns:w10="urn:schemas-microsoft-com:office:word" xmlns:w="http://schemas.openxmlformats.org/wordprocessingml/2006/main" xmlns:w14="http://schemas.microsoft.com/office/word/2010/wordml" xmlns:w15="http://schemas.microsoft.com/office/word/2012/wordml" xmlns:wpg="http://schemas.microsoft.com/office/word/2010/wordprocessingGroup" xmlns:wpi="http://schemas.microsoft.com/office/word/2010/wordprocessingInk" xmlns:wne="http://schemas.microsoft.com/office/word/2006/wordml" xmlns:wps="http://schemas.microsoft.com/office/word/2010/wordprocessingShape" mc:Ignorable="w14 w15 wp14">
   <w:body>
     <w:p>
       <w:pPr>
@@ -145,13 +145,16 @@
     <w:p>
       <w:pPr>
         <w:pStyle w:val="Listeafsnit"/>
-        <w:numPr>
-          <w:ilvl w:val="1"/>
-          <w:numId w:val="1"/>
-        </w:numPr>
-      </w:pPr>
+        <w:ind w:left="792"/>
+      </w:pPr>
+      <w:r>
+        <w:t>[</w:t>
+      </w:r>
       <w:r>
         <w:t>Udvidelse 1: Software kører allerede.</w:t>
+      </w:r>
+      <w:r>
+        <w:t>]</w:t>
       </w:r>
     </w:p>
     <w:p>
@@ -190,11 +193,11 @@
     <w:p>
       <w:pPr>
         <w:pStyle w:val="Listeafsnit"/>
-        <w:numPr>
-          <w:ilvl w:val="1"/>
-          <w:numId w:val="1"/>
-        </w:numPr>
-      </w:pPr>
+        <w:ind w:left="792"/>
+      </w:pPr>
+      <w:r>
+        <w:t>[</w:t>
+      </w:r>
       <w:r>
         <w:t>Udvi</w:t>
       </w:r>
@@ -203,6 +206,9 @@
       </w:r>
       <w:r>
         <w:t>rt kode indtastet.</w:t>
+      </w:r>
+      <w:r>
+        <w:t>]</w:t>
       </w:r>
     </w:p>
     <w:p>
@@ -220,112 +226,51 @@
     <w:p>
       <w:pPr>
         <w:pStyle w:val="Listeafsnit"/>
-        <w:numPr>
-          <w:ilvl w:val="1"/>
-          <w:numId w:val="1"/>
-        </w:numPr>
-      </w:pPr>
+        <w:ind w:left="792"/>
+      </w:pPr>
+      <w:r>
+        <w:t>[</w:t>
+      </w:r>
       <w:r>
         <w:t>Udvidelse 3: Der er opstået fejl siden sidste pc tilslutning</w:t>
       </w:r>
-    </w:p>
-    <w:p/>
-    <w:p>
-      <w:pPr>
-        <w:pStyle w:val="Undertitel"/>
-        <w:rPr>
-          <w:rStyle w:val="Strk"/>
-        </w:rPr>
-      </w:pPr>
-      <w:r>
-        <w:rPr>
-          <w:rStyle w:val="Strk"/>
-        </w:rPr>
-        <w:t>[Udvidelse 1</w:t>
-      </w:r>
-      <w:r>
-        <w:rPr>
-          <w:rStyle w:val="Strk"/>
-        </w:rPr>
-        <w:t>:</w:t>
-      </w:r>
-      <w:r>
-        <w:rPr>
-          <w:rStyle w:val="Strk"/>
-        </w:rPr>
-        <w:t xml:space="preserve"> </w:t>
-      </w:r>
-      <w:r>
-        <w:rPr>
-          <w:rStyle w:val="Svagfremhvning"/>
-        </w:rPr>
-        <w:t>Software kører allerede</w:t>
-      </w:r>
-      <w:r>
-        <w:rPr>
-          <w:rStyle w:val="Strk"/>
-        </w:rPr>
+      <w:r>
         <w:t>]</w:t>
-      </w:r>
-    </w:p>
-    <w:p>
-      <w:r>
-        <w:t xml:space="preserve">Computeren giver brugeren en meddelelse om at programmet allerede kører, og anmoder om at lukke </w:t>
-      </w:r>
-      <w:r>
-        <w:t xml:space="preserve">den senest </w:t>
-      </w:r>
-      <w:proofErr w:type="spellStart"/>
-      <w:r>
-        <w:t>opstartede</w:t>
-      </w:r>
-      <w:proofErr w:type="spellEnd"/>
-      <w:r>
-        <w:t xml:space="preserve"> version af </w:t>
-      </w:r>
-      <w:r>
-        <w:t>programmet ned.</w:t>
-      </w:r>
-    </w:p>
-    <w:p/>
-    <w:p>
-      <w:pPr>
-        <w:pStyle w:val="Undertitel"/>
-        <w:rPr>
-          <w:rStyle w:val="Strk"/>
-        </w:rPr>
-      </w:pPr>
-      <w:r>
-        <w:rPr>
-          <w:rStyle w:val="Strk"/>
-        </w:rPr>
-        <w:t>[Udvidelse 2</w:t>
-      </w:r>
-      <w:r>
-        <w:rPr>
-          <w:rStyle w:val="Strk"/>
-        </w:rPr>
-        <w:t>:</w:t>
-      </w:r>
-      <w:r>
-        <w:rPr>
-          <w:rStyle w:val="Strk"/>
-        </w:rPr>
-        <w:t xml:space="preserve"> </w:t>
-      </w:r>
-      <w:r>
-        <w:rPr>
-          <w:rStyle w:val="Svagfremhvning"/>
-        </w:rPr>
-        <w:t>Forkert k</w:t>
       </w:r>
       <w:bookmarkStart w:id="0" w:name="_GoBack"/>
       <w:bookmarkEnd w:id="0"/>
+    </w:p>
+    <w:p/>
+    <w:p>
+      <w:pPr>
+        <w:pStyle w:val="Undertitel"/>
+        <w:rPr>
+          <w:rStyle w:val="Strk"/>
+        </w:rPr>
+      </w:pPr>
+      <w:r>
+        <w:rPr>
+          <w:rStyle w:val="Strk"/>
+        </w:rPr>
+        <w:t>[Udvidelse 1</w:t>
+      </w:r>
+      <w:r>
+        <w:rPr>
+          <w:rStyle w:val="Strk"/>
+        </w:rPr>
+        <w:t>:</w:t>
+      </w:r>
+      <w:r>
+        <w:rPr>
+          <w:rStyle w:val="Strk"/>
+        </w:rPr>
+        <w:t xml:space="preserve"> </w:t>
+      </w:r>
       <w:r>
         <w:rPr>
           <w:rStyle w:val="Svagfremhvning"/>
         </w:rPr>
-        <w:t>ode indtastet</w:t>
+        <w:t>Software kører allerede</w:t>
       </w:r>
       <w:r>
         <w:rPr>
@@ -336,6 +281,64 @@
     </w:p>
     <w:p>
       <w:r>
+        <w:t xml:space="preserve">Computeren giver brugeren en meddelelse om at programmet allerede kører, og anmoder om at lukke </w:t>
+      </w:r>
+      <w:r>
+        <w:t xml:space="preserve">den senest </w:t>
+      </w:r>
+      <w:proofErr w:type="spellStart"/>
+      <w:r>
+        <w:t>opstartede</w:t>
+      </w:r>
+      <w:proofErr w:type="spellEnd"/>
+      <w:r>
+        <w:t xml:space="preserve"> version af </w:t>
+      </w:r>
+      <w:r>
+        <w:t>programmet ned.</w:t>
+      </w:r>
+    </w:p>
+    <w:p/>
+    <w:p>
+      <w:pPr>
+        <w:pStyle w:val="Undertitel"/>
+        <w:rPr>
+          <w:rStyle w:val="Strk"/>
+        </w:rPr>
+      </w:pPr>
+      <w:r>
+        <w:rPr>
+          <w:rStyle w:val="Strk"/>
+        </w:rPr>
+        <w:t>[Udvidelse 2</w:t>
+      </w:r>
+      <w:r>
+        <w:rPr>
+          <w:rStyle w:val="Strk"/>
+        </w:rPr>
+        <w:t>:</w:t>
+      </w:r>
+      <w:r>
+        <w:rPr>
+          <w:rStyle w:val="Strk"/>
+        </w:rPr>
+        <w:t xml:space="preserve"> </w:t>
+      </w:r>
+      <w:r>
+        <w:rPr>
+          <w:rStyle w:val="Svagfremhvning"/>
+        </w:rPr>
+        <w:t>Forkert kode indtastet</w:t>
+      </w:r>
+      <w:r>
+        <w:rPr>
+          <w:rStyle w:val="Strk"/>
+        </w:rPr>
+        <w:t>]</w:t>
+      </w:r>
+    </w:p>
+    <w:p>
+      <w:r>
         <w:t>Computeren giver brugeren en meddelelse om at den indtastede kode er forkert, og går til punkt 2.</w:t>
       </w:r>
     </w:p>
@@ -358,13 +361,7 @@
         <w:rPr>
           <w:rStyle w:val="Strk"/>
         </w:rPr>
-        <w:t xml:space="preserve">[Udvidelse </w:t>
-      </w:r>
-      <w:r>
-        <w:rPr>
-          <w:rStyle w:val="Strk"/>
-        </w:rPr>
-        <w:t xml:space="preserve">3: </w:t>
+        <w:t xml:space="preserve">[Udvidelse 3: </w:t>
       </w:r>
       <w:r>
         <w:rPr>
@@ -396,7 +393,7 @@
 </file>
 
 <file path=word/numbering.xml><?xml version="1.0" encoding="utf-8"?>
-<w:numbering xmlns:wpc="http://schemas.microsoft.com/office/word/2010/wordprocessingCanvas" xmlns:cx="http://schemas.microsoft.com/office/drawing/2014/chartex" xmlns:cx1="http://schemas.microsoft.com/office/drawing/2015/9/8/chartex" xmlns:cx2="http://schemas.microsoft.com/office/drawing/2015/10/21/chartex" xmlns:mc="http://schemas.openxmlformats.org/markup-compatibility/2006" xmlns:o="urn:schemas-microsoft-com:office:office" xmlns:r="http://schemas.openxmlformats.org/officeDocument/2006/relationships" xmlns:m="http://schemas.openxmlformats.org/officeDocument/2006/math" xmlns:v="urn:schemas-microsoft-com:vml" xmlns:wp14="http://schemas.microsoft.com/office/word/2010/wordprocessingDrawing" xmlns:wp="http://schemas.openxmlformats.org/drawingml/2006/wordprocessingDrawing" xmlns:w10="urn:schemas-microsoft-com:office:word" xmlns:w="http://schemas.openxmlformats.org/wordprocessingml/2006/main" xmlns:w14="http://schemas.microsoft.com/office/word/2010/wordml" xmlns:w15="http://schemas.microsoft.com/office/word/2012/wordml" xmlns:w16se="http://schemas.microsoft.com/office/word/2015/wordml/symex" xmlns:wpg="http://schemas.microsoft.com/office/word/2010/wordprocessingGroup" xmlns:wpi="http://schemas.microsoft.com/office/word/2010/wordprocessingInk" xmlns:wne="http://schemas.microsoft.com/office/word/2006/wordml" xmlns:wps="http://schemas.microsoft.com/office/word/2010/wordprocessingShape" mc:Ignorable="w14 w15 w16se wp14">
+<w:numbering xmlns:wpc="http://schemas.microsoft.com/office/word/2010/wordprocessingCanvas" xmlns:mc="http://schemas.openxmlformats.org/markup-compatibility/2006" xmlns:o="urn:schemas-microsoft-com:office:office" xmlns:r="http://schemas.openxmlformats.org/officeDocument/2006/relationships" xmlns:m="http://schemas.openxmlformats.org/officeDocument/2006/math" xmlns:v="urn:schemas-microsoft-com:vml" xmlns:wp14="http://schemas.microsoft.com/office/word/2010/wordprocessingDrawing" xmlns:wp="http://schemas.openxmlformats.org/drawingml/2006/wordprocessingDrawing" xmlns:w10="urn:schemas-microsoft-com:office:word" xmlns:w="http://schemas.openxmlformats.org/wordprocessingml/2006/main" xmlns:w14="http://schemas.microsoft.com/office/word/2010/wordml" xmlns:w15="http://schemas.microsoft.com/office/word/2012/wordml" xmlns:wpg="http://schemas.microsoft.com/office/word/2010/wordprocessingGroup" xmlns:wpi="http://schemas.microsoft.com/office/word/2010/wordprocessingInk" xmlns:wne="http://schemas.microsoft.com/office/word/2006/wordml" xmlns:wps="http://schemas.microsoft.com/office/word/2010/wordprocessingShape" mc:Ignorable="w14 w15 wp14">
   <w:abstractNum w:abstractNumId="0" w15:restartNumberingAfterBreak="0">
     <w:nsid w:val="7DC37BE9"/>
     <w:multiLevelType w:val="multilevel"/>
@@ -493,7 +490,7 @@
 </file>
 
 <file path=word/styles.xml><?xml version="1.0" encoding="utf-8"?>
-<w:styles xmlns:mc="http://schemas.openxmlformats.org/markup-compatibility/2006" xmlns:r="http://schemas.openxmlformats.org/officeDocument/2006/relationships" xmlns:w="http://schemas.openxmlformats.org/wordprocessingml/2006/main" xmlns:w14="http://schemas.microsoft.com/office/word/2010/wordml" xmlns:w15="http://schemas.microsoft.com/office/word/2012/wordml" xmlns:w16se="http://schemas.microsoft.com/office/word/2015/wordml/symex" mc:Ignorable="w14 w15 w16se">
+<w:styles xmlns:mc="http://schemas.openxmlformats.org/markup-compatibility/2006" xmlns:r="http://schemas.openxmlformats.org/officeDocument/2006/relationships" xmlns:w="http://schemas.openxmlformats.org/wordprocessingml/2006/main" xmlns:w14="http://schemas.microsoft.com/office/word/2010/wordml" xmlns:w15="http://schemas.microsoft.com/office/word/2012/wordml" mc:Ignorable="w14 w15">
   <w:docDefaults>
     <w:rPrDefault>
       <w:rPr>
@@ -509,7 +506,7 @@
       </w:pPr>
     </w:pPrDefault>
   </w:docDefaults>
-  <w:latentStyles w:defLockedState="0" w:defUIPriority="99" w:defSemiHidden="0" w:defUnhideWhenUsed="0" w:defQFormat="0" w:count="372">
+  <w:latentStyles w:defLockedState="0" w:defUIPriority="99" w:defSemiHidden="0" w:defUnhideWhenUsed="0" w:defQFormat="0" w:count="371">
     <w:lsdException w:name="Normal" w:uiPriority="0" w:qFormat="1"/>
     <w:lsdException w:name="heading 1" w:uiPriority="9" w:qFormat="1"/>
     <w:lsdException w:name="heading 2" w:semiHidden="1" w:uiPriority="9" w:unhideWhenUsed="1" w:qFormat="1"/>
@@ -615,6 +612,7 @@
     <w:lsdException w:name="HTML Sample" w:semiHidden="1" w:unhideWhenUsed="1"/>
     <w:lsdException w:name="HTML Typewriter" w:semiHidden="1" w:unhideWhenUsed="1"/>
     <w:lsdException w:name="HTML Variable" w:semiHidden="1" w:unhideWhenUsed="1"/>
+    <w:lsdException w:name="Normal Table" w:semiHidden="1" w:unhideWhenUsed="1"/>
     <w:lsdException w:name="annotation subject" w:semiHidden="1" w:unhideWhenUsed="1"/>
     <w:lsdException w:name="No List" w:semiHidden="1" w:unhideWhenUsed="1"/>
     <w:lsdException w:name="Outline List 1" w:semiHidden="1" w:unhideWhenUsed="1"/>
@@ -661,8 +659,10 @@
     <w:lsdException w:name="Table Subtle 2" w:semiHidden="1" w:unhideWhenUsed="1"/>
     <w:lsdException w:name="Table Web 1" w:semiHidden="1" w:unhideWhenUsed="1"/>
     <w:lsdException w:name="Table Web 2" w:semiHidden="1" w:unhideWhenUsed="1"/>
+    <w:lsdException w:name="Table Web 3" w:semiHidden="1" w:unhideWhenUsed="1"/>
     <w:lsdException w:name="Balloon Text" w:semiHidden="1" w:unhideWhenUsed="1"/>
     <w:lsdException w:name="Table Grid" w:uiPriority="39"/>
+    <w:lsdException w:name="Table Theme" w:semiHidden="1" w:unhideWhenUsed="1"/>
     <w:lsdException w:name="Placeholder Text" w:semiHidden="1"/>
     <w:lsdException w:name="No Spacing" w:uiPriority="1" w:qFormat="1"/>
     <w:lsdException w:name="Light Shading" w:uiPriority="60"/>
@@ -878,7 +878,6 @@
     <w:lsdException w:name="List Table 5 Dark Accent 6" w:uiPriority="50"/>
     <w:lsdException w:name="List Table 6 Colorful Accent 6" w:uiPriority="51"/>
     <w:lsdException w:name="List Table 7 Colorful Accent 6" w:uiPriority="52"/>
-    <w:lsdException w:name="Mention" w:semiHidden="1" w:unhideWhenUsed="1"/>
   </w:latentStyles>
   <w:style w:type="paragraph" w:default="1" w:styleId="Normal">
     <w:name w:val="Normal"/>

</xml_diff>